<commit_message>
Atualizando a pasta de sociemocional
</commit_message>
<xml_diff>
--- a/Cálculo/Cálculo.docx
+++ b/Cálculo/Cálculo.docx
@@ -1,6 +1,7 @@
 
 <file path=word/document.xml><?xml version="1.0" encoding="utf-8"?>
-<w:document xmlns:wpc="http://schemas.microsoft.com/office/word/2010/wordprocessingCanvas" xmlns:cx="http://schemas.microsoft.com/office/drawing/2014/chartex" xmlns:cx1="http://schemas.microsoft.com/office/drawing/2015/9/8/chartex" xmlns:cx2="http://schemas.microsoft.com/office/drawing/2015/10/21/chartex" xmlns:cx3="http://schemas.microsoft.com/office/drawing/2016/5/9/chartex" xmlns:cx4="http://schemas.microsoft.com/office/drawing/2016/5/10/chartex" xmlns:cx5="http://schemas.microsoft.com/office/drawing/2016/5/11/chartex" xmlns:cx6="http://schemas.microsoft.com/office/drawing/2016/5/12/chartex" xmlns:cx7="http://schemas.microsoft.com/office/drawing/2016/5/13/chartex" xmlns:cx8="http://schemas.microsoft.com/office/drawing/2016/5/14/chartex" xmlns:mc="http://schemas.openxmlformats.org/markup-compatibility/2006" xmlns:aink="http://schemas.microsoft.com/office/drawing/2016/ink" xmlns:am3d="http://schemas.microsoft.com/office/drawing/2017/model3d" xmlns:o="urn:schemas-microsoft-com:office:office" xmlns:oel="http://schemas.microsoft.com/office/2019/extlst" xmlns:r="http://schemas.openxmlformats.org/officeDocument/2006/relationships" xmlns:m="http://schemas.openxmlformats.org/officeDocument/2006/math" xmlns:v="urn:schemas-microsoft-com:vml" xmlns:wp14="http://schemas.microsoft.com/office/word/2010/wordprocessingDrawing" xmlns:wp="http://schemas.openxmlformats.org/drawingml/2006/wordprocessingDrawing" xmlns:w10="urn:schemas-microsoft-com:office:word" xmlns:w="http://schemas.openxmlformats.org/wordprocessingml/2006/main" xmlns:w14="http://schemas.microsoft.com/office/word/2010/wordml" xmlns:w15="http://schemas.microsoft.com/office/word/2012/wordml" xmlns:w16cex="http://schemas.microsoft.com/office/word/2018/wordml/cex" xmlns:w16cid="http://schemas.microsoft.com/office/word/2016/wordml/cid" xmlns:w16="http://schemas.microsoft.com/office/word/2018/wordml" xmlns:w16sdtdh="http://schemas.microsoft.com/office/word/2020/wordml/sdtdatahash" xmlns:w16se="http://schemas.microsoft.com/office/word/2015/wordml/symex" xmlns:wpg="http://schemas.microsoft.com/office/word/2010/wordprocessingGroup" xmlns:wpi="http://schemas.microsoft.com/office/word/2010/wordprocessingInk" xmlns:wne="http://schemas.microsoft.com/office/word/2006/wordml" xmlns:wps="http://schemas.microsoft.com/office/word/2010/wordprocessingShape" mc:Ignorable="w14 w15 w16se w16cid w16 w16cex w16sdtdh wp14">
+<w:document xmlns:wpc="http://schemas.microsoft.com/office/word/2010/wordprocessingCanvas" xmlns:cx="http://schemas.microsoft.com/office/drawing/2014/chartex" xmlns:mc="http://schemas.openxmlformats.org/markup-compatibility/2006" xmlns:o="urn:schemas-microsoft-com:office:office" xmlns:r="http://schemas.openxmlformats.org/officeDocument/2006/relationships" xmlns:m="http://schemas.openxmlformats.org/officeDocument/2006/math" xmlns:v="urn:schemas-microsoft-com:vml" xmlns:wp14="http://schemas.microsoft.com/office/word/2010/wordprocessingDrawing" xmlns:wp="http://schemas.openxmlformats.org/drawingml/2006/wordprocessingDrawing" xmlns:w10="urn:schemas-microsoft-com:office:word" xmlns:w="http://schemas.openxmlformats.org/wordprocessingml/2006/main" xmlns:w14="http://schemas.microsoft.com/office/word/2010/wordml" xmlns:w15="http://schemas.microsoft.com/office/word/2012/wordml" xmlns:w16se="http://schemas.microsoft.com/office/word/2015/wordml/symex" xmlns:wpg="http://schemas.microsoft.com/office/word/2010/wordprocessingGroup" xmlns:wpi="http://schemas.microsoft.com/office/word/2010/wordprocessingInk" xmlns:wne="http://schemas.microsoft.com/office/word/2006/wordml" xmlns:wps="http://schemas.microsoft.com/office/word/2010/wordprocessingShape" mc:Ignorable="w14 w15 w16se wp14">
+  <w:background w:color="000000" w:themeColor="text1"/>
   <w:body>
     <w:p>
       <w:pPr>
@@ -142,8 +143,13 @@
     <w:p/>
     <w:p>
       <w:r>
-        <w:t>Professor: Eduardo Verri</w:t>
-      </w:r>
+        <w:t xml:space="preserve">Professor: Eduardo </w:t>
+      </w:r>
+      <w:proofErr w:type="spellStart"/>
+      <w:r>
+        <w:t>Verri</w:t>
+      </w:r>
+      <w:proofErr w:type="spellEnd"/>
     </w:p>
     <w:p>
       <w:r>
@@ -153,23 +159,12 @@
     <w:p>
       <w:r>
         <w:t xml:space="preserve">Erica Rodrigues </w:t>
-      </w:r>
-    </w:p>
-    <w:p>
-      <w:r>
-        <w:t xml:space="preserve">Henrique Lipert </w:t>
-      </w:r>
-    </w:p>
-    <w:p>
-      <w:r>
-        <w:t>Tiago Navarro</w:t>
       </w:r>
     </w:p>
     <w:p/>
     <w:p/>
     <w:p/>
     <w:p/>
-    <w:p/>
     <w:p>
       <w:pPr>
         <w:jc w:val="center"/>
@@ -177,10 +172,27 @@
           <w:sz w:val="28"/>
         </w:rPr>
       </w:pPr>
-      <w:r>
+    </w:p>
+    <w:p>
+      <w:pPr>
+        <w:jc w:val="center"/>
         <w:rPr>
           <w:sz w:val="28"/>
         </w:rPr>
+      </w:pPr>
+    </w:p>
+    <w:p>
+      <w:pPr>
+        <w:jc w:val="center"/>
+        <w:rPr>
+          <w:sz w:val="28"/>
+        </w:rPr>
+      </w:pPr>
+      <w:r>
+        <w:rPr>
+          <w:sz w:val="28"/>
+        </w:rPr>
+        <w:lastRenderedPageBreak/>
         <w:t>Lista de exercícios de cálculo com R</w:t>
       </w:r>
     </w:p>
@@ -206,6 +218,7 @@
       <w:r>
         <w:rPr>
           <w:noProof/>
+          <w:lang w:eastAsia="pt-BR"/>
         </w:rPr>
         <w:drawing>
           <wp:inline distT="0" distB="0" distL="0" distR="0" wp14:anchorId="45026105" wp14:editId="0750DA68">
@@ -261,6 +274,7 @@
       <w:r>
         <w:rPr>
           <w:noProof/>
+          <w:lang w:eastAsia="pt-BR"/>
         </w:rPr>
         <w:drawing>
           <wp:inline distT="0" distB="0" distL="0" distR="0" wp14:anchorId="43D7763D" wp14:editId="3BDFCD50">
@@ -307,13 +321,22 @@
     </w:p>
     <w:p>
       <w:r>
-        <w:t>É possível atribuir valores à variáveis e executar operações matemáticas de vários tipos.</w:t>
+        <w:t xml:space="preserve">É possível atribuir valores </w:t>
+      </w:r>
+      <w:proofErr w:type="gramStart"/>
+      <w:r>
+        <w:t>à</w:t>
+      </w:r>
+      <w:proofErr w:type="gramEnd"/>
+      <w:r>
+        <w:t xml:space="preserve"> variáveis e executar operações matemáticas de vários tipos.</w:t>
       </w:r>
     </w:p>
     <w:p>
       <w:r>
         <w:rPr>
           <w:noProof/>
+          <w:lang w:eastAsia="pt-BR"/>
         </w:rPr>
         <w:drawing>
           <wp:inline distT="0" distB="0" distL="0" distR="0" wp14:anchorId="13D45706" wp14:editId="541B364E">
@@ -362,6 +385,7 @@
       <w:r>
         <w:rPr>
           <w:noProof/>
+          <w:lang w:eastAsia="pt-BR"/>
         </w:rPr>
         <w:drawing>
           <wp:inline distT="0" distB="0" distL="0" distR="0" wp14:anchorId="32FF1FDC" wp14:editId="00760661">
@@ -405,6 +429,10 @@
     </w:p>
     <w:p>
       <w:r>
+        <w:rPr>
+          <w:noProof/>
+          <w:lang w:eastAsia="pt-BR"/>
+        </w:rPr>
         <w:drawing>
           <wp:inline distT="0" distB="0" distL="0" distR="0" wp14:anchorId="1B41A41A" wp14:editId="18B90AE3">
             <wp:extent cx="5400040" cy="3649345"/>
@@ -444,6 +472,10 @@
     </w:p>
     <w:p>
       <w:r>
+        <w:rPr>
+          <w:noProof/>
+          <w:lang w:eastAsia="pt-BR"/>
+        </w:rPr>
         <w:lastRenderedPageBreak/>
         <w:drawing>
           <wp:inline distT="0" distB="0" distL="0" distR="0" wp14:anchorId="4DF3FAB2" wp14:editId="6BF0A1C0">
@@ -484,24 +516,96 @@
     </w:p>
     <w:p/>
     <w:p>
-      <w:r>
-        <w:t>4) Crie o seguinte código em R: Dados dois valores, retorna o maior entre eles. Obs.: Insira mensagens de aviso para o usuário caso o valor que ele insira não seja numérico.</w:t>
-      </w:r>
-      <w:r>
-        <w:t xml:space="preserve"> &lt;a fazer&gt;</w:t>
+      <w:proofErr w:type="gramStart"/>
+      <w:r>
+        <w:t>4) Crie</w:t>
+      </w:r>
+      <w:proofErr w:type="gramEnd"/>
+      <w:r>
+        <w:t xml:space="preserve"> o seguinte código em R: Dados dois valores, retorna o maior entre eles. Obs.: Insira mensagens de aviso para o usuário caso o valor que ele insira não seja numérico.</w:t>
+      </w:r>
+      <w:r>
+        <w:t xml:space="preserve"> &lt;</w:t>
+      </w:r>
+      <w:proofErr w:type="gramStart"/>
+      <w:r>
+        <w:t>a</w:t>
+      </w:r>
+      <w:proofErr w:type="gramEnd"/>
+      <w:r>
+        <w:t xml:space="preserve"> fazer&gt;</w:t>
       </w:r>
     </w:p>
     <w:p/>
     <w:p>
       <w:r>
-        <w:t xml:space="preserve">5) </w:t>
-      </w:r>
-      <w:r>
-        <w:t>Utilizando seed =10, crie um vetor de valores numéricos com o seguinte código: set.seed(seed) vetorNumerico &lt;- sample(x = 1:25, size = 800, replace = TRUE) Calcule a frequência em que cada número aparece.</w:t>
-      </w:r>
-    </w:p>
-    <w:p>
-      <w:r>
+        <w:t xml:space="preserve">5) Utilizando </w:t>
+      </w:r>
+      <w:proofErr w:type="spellStart"/>
+      <w:r>
+        <w:t>seed</w:t>
+      </w:r>
+      <w:proofErr w:type="spellEnd"/>
+      <w:r>
+        <w:t xml:space="preserve"> =10, crie um vetor de valores numéricos com o seguinte código: </w:t>
+      </w:r>
+      <w:proofErr w:type="spellStart"/>
+      <w:proofErr w:type="gramStart"/>
+      <w:r>
+        <w:t>set.seed</w:t>
+      </w:r>
+      <w:proofErr w:type="spellEnd"/>
+      <w:proofErr w:type="gramEnd"/>
+      <w:r>
+        <w:t>(</w:t>
+      </w:r>
+      <w:proofErr w:type="spellStart"/>
+      <w:r>
+        <w:t>seed</w:t>
+      </w:r>
+      <w:proofErr w:type="spellEnd"/>
+      <w:r>
+        <w:t xml:space="preserve">) </w:t>
+      </w:r>
+      <w:proofErr w:type="spellStart"/>
+      <w:r>
+        <w:t>vetorNumerico</w:t>
+      </w:r>
+      <w:proofErr w:type="spellEnd"/>
+      <w:r>
+        <w:t xml:space="preserve"> &lt;- </w:t>
+      </w:r>
+      <w:proofErr w:type="spellStart"/>
+      <w:r>
+        <w:t>sample</w:t>
+      </w:r>
+      <w:proofErr w:type="spellEnd"/>
+      <w:r>
+        <w:t xml:space="preserve">(x = 1:25, </w:t>
+      </w:r>
+      <w:proofErr w:type="spellStart"/>
+      <w:r>
+        <w:t>size</w:t>
+      </w:r>
+      <w:proofErr w:type="spellEnd"/>
+      <w:r>
+        <w:t xml:space="preserve"> = 800, </w:t>
+      </w:r>
+      <w:proofErr w:type="spellStart"/>
+      <w:r>
+        <w:t>replace</w:t>
+      </w:r>
+      <w:proofErr w:type="spellEnd"/>
+      <w:r>
+        <w:t xml:space="preserve"> = TRUE) Calcule a frequência em que cada número aparece.</w:t>
+      </w:r>
+    </w:p>
+    <w:p>
+      <w:r>
+        <w:rPr>
+          <w:noProof/>
+          <w:lang w:eastAsia="pt-BR"/>
+        </w:rPr>
         <w:drawing>
           <wp:inline distT="0" distB="0" distL="0" distR="0" wp14:anchorId="43630B86" wp14:editId="3617CF59">
             <wp:extent cx="5400040" cy="837565"/>
@@ -541,23 +645,51 @@
     </w:p>
     <w:p/>
     <w:p>
-      <w:r>
-        <w:t xml:space="preserve">6) </w:t>
-      </w:r>
-      <w:r>
-        <w:t>Para estudar o comportamento das vendas, um administrador coleta informações sobre o número de itens vendidos nos últimos 30 dias. Simule a coleta destes dados, onde as vendas variem entre 28 e 52 unidades. Use set.seed(50), de forma que possamos reproduzir os resultados dos chamados de Geradores de Números Aleatórios. Estes são, na verdade, Pseudo-Aleatórios porque são totalmente algorítmicos: dada a mesma semente, você obtém a mesma sequência.</w:t>
-      </w:r>
-    </w:p>
-    <w:p>
-      <w:r>
-        <w:t xml:space="preserve">a) </w:t>
-      </w:r>
-      <w:r>
-        <w:t>Plote um gráfico de dispersão da quantidade de vendas por dia.</w:t>
-      </w:r>
-    </w:p>
-    <w:p>
-      <w:r>
+      <w:proofErr w:type="gramStart"/>
+      <w:r>
+        <w:t>6) Para</w:t>
+      </w:r>
+      <w:proofErr w:type="gramEnd"/>
+      <w:r>
+        <w:t xml:space="preserve"> estudar o comportamento das vendas, um administrador coleta informações sobre o número de itens vendidos nos últimos 30 dias. Simule a coleta destes dados, onde as vendas variem entre 28 e 52 unidades. Use </w:t>
+      </w:r>
+      <w:proofErr w:type="spellStart"/>
+      <w:proofErr w:type="gramStart"/>
+      <w:r>
+        <w:t>set.seed</w:t>
+      </w:r>
+      <w:proofErr w:type="spellEnd"/>
+      <w:proofErr w:type="gramEnd"/>
+      <w:r>
+        <w:t xml:space="preserve">(50), de forma que possamos reproduzir os resultados dos chamados de Geradores de Números Aleatórios. Estes são, na verdade, </w:t>
+      </w:r>
+      <w:proofErr w:type="spellStart"/>
+      <w:proofErr w:type="gramStart"/>
+      <w:r>
+        <w:t>Pseudo-Aleatórios</w:t>
+      </w:r>
+      <w:proofErr w:type="spellEnd"/>
+      <w:proofErr w:type="gramEnd"/>
+      <w:r>
+        <w:t xml:space="preserve"> porque são totalmente algorítmicos: dada a mesma semente, você obtém a mesma sequência.</w:t>
+      </w:r>
+    </w:p>
+    <w:p>
+      <w:proofErr w:type="gramStart"/>
+      <w:r>
+        <w:t>a) Plote</w:t>
+      </w:r>
+      <w:proofErr w:type="gramEnd"/>
+      <w:r>
+        <w:t xml:space="preserve"> um gráfico de dispersão da quantidade de vendas por dia.</w:t>
+      </w:r>
+    </w:p>
+    <w:p>
+      <w:r>
+        <w:rPr>
+          <w:noProof/>
+          <w:lang w:eastAsia="pt-BR"/>
+        </w:rPr>
         <w:lastRenderedPageBreak/>
         <w:drawing>
           <wp:anchor distT="0" distB="0" distL="114300" distR="114300" simplePos="0" relativeHeight="251658240" behindDoc="0" locked="0" layoutInCell="1" allowOverlap="1" wp14:anchorId="0C697654" wp14:editId="4D746D13">
@@ -615,13 +747,22 @@
     </w:p>
     <w:p/>
     <w:p>
+      <w:proofErr w:type="gramStart"/>
       <w:r>
         <w:lastRenderedPageBreak/>
-        <w:t>b) Qual foi a variação das vendas no mês de análise?</w:t>
-      </w:r>
-    </w:p>
-    <w:p>
-      <w:r>
+        <w:t>b) Qual</w:t>
+      </w:r>
+      <w:proofErr w:type="gramEnd"/>
+      <w:r>
+        <w:t xml:space="preserve"> foi a variação das vendas no mês de análise?</w:t>
+      </w:r>
+    </w:p>
+    <w:p>
+      <w:r>
+        <w:rPr>
+          <w:noProof/>
+          <w:lang w:eastAsia="pt-BR"/>
+        </w:rPr>
         <w:drawing>
           <wp:inline distT="0" distB="0" distL="0" distR="0" wp14:anchorId="3BA48E2D" wp14:editId="32EF3049">
             <wp:extent cx="3591426" cy="447737"/>
@@ -660,12 +801,21 @@
       </w:r>
     </w:p>
     <w:p>
-      <w:r>
-        <w:t>c) Qual é a média de quantidade de vendas?</w:t>
-      </w:r>
-    </w:p>
-    <w:p>
-      <w:r>
+      <w:proofErr w:type="gramStart"/>
+      <w:r>
+        <w:t>c) Qual</w:t>
+      </w:r>
+      <w:proofErr w:type="gramEnd"/>
+      <w:r>
+        <w:t xml:space="preserve"> é a média de quantidade de vendas?</w:t>
+      </w:r>
+    </w:p>
+    <w:p>
+      <w:r>
+        <w:rPr>
+          <w:noProof/>
+          <w:lang w:eastAsia="pt-BR"/>
+        </w:rPr>
         <w:drawing>
           <wp:inline distT="0" distB="0" distL="0" distR="0" wp14:anchorId="4FB288B2" wp14:editId="0F32F52D">
             <wp:extent cx="2667372" cy="457264"/>
@@ -704,12 +854,21 @@
       </w:r>
     </w:p>
     <w:p>
-      <w:r>
-        <w:t>d) Construa o histograma da frequência de vendas. Coloque o título e os rótulos nos eixos e determine uma cor para o histograma.</w:t>
-      </w:r>
-    </w:p>
-    <w:p>
-      <w:r>
+      <w:proofErr w:type="gramStart"/>
+      <w:r>
+        <w:t>d) Construa</w:t>
+      </w:r>
+      <w:proofErr w:type="gramEnd"/>
+      <w:r>
+        <w:t xml:space="preserve"> o histograma da frequência de vendas. Coloque o título e os rótulos nos eixos e determine uma cor para o histograma.</w:t>
+      </w:r>
+    </w:p>
+    <w:p>
+      <w:r>
+        <w:rPr>
+          <w:noProof/>
+          <w:lang w:eastAsia="pt-BR"/>
+        </w:rPr>
         <w:lastRenderedPageBreak/>
         <w:drawing>
           <wp:inline distT="0" distB="0" distL="0" distR="0" wp14:anchorId="6BFE59A9" wp14:editId="17C29724">
@@ -758,6 +917,10 @@
     </w:p>
     <w:p>
       <w:r>
+        <w:rPr>
+          <w:noProof/>
+          <w:lang w:eastAsia="pt-BR"/>
+        </w:rPr>
         <w:drawing>
           <wp:inline distT="0" distB="0" distL="0" distR="0" wp14:anchorId="0039FBCD" wp14:editId="4B7DA9B5">
             <wp:extent cx="3734321" cy="2591162"/>
@@ -796,12 +959,21 @@
       </w:r>
     </w:p>
     <w:p>
-      <w:r>
-        <w:t>8) Atribua a data de hoje para a variável x e a data do seu nascimento para a variável y e verifique a sua idade em dias. Verifique se sua idade está correta em anos.</w:t>
-      </w:r>
-    </w:p>
-    <w:p>
-      <w:r>
+      <w:proofErr w:type="gramStart"/>
+      <w:r>
+        <w:t>8) Atribua</w:t>
+      </w:r>
+      <w:proofErr w:type="gramEnd"/>
+      <w:r>
+        <w:t xml:space="preserve"> a data de hoje para a variável x e a data do seu nascimento para a variável y e verifique a sua idade em dias. Verifique se sua idade está correta em anos.</w:t>
+      </w:r>
+    </w:p>
+    <w:p>
+      <w:r>
+        <w:rPr>
+          <w:noProof/>
+          <w:lang w:eastAsia="pt-BR"/>
+        </w:rPr>
         <w:drawing>
           <wp:inline distT="0" distB="0" distL="0" distR="0" wp14:anchorId="4AD2E81B" wp14:editId="181F3717">
             <wp:extent cx="4067743" cy="819264"/>
@@ -843,14 +1015,70 @@
       <w:r>
         <w:t>9)</w:t>
       </w:r>
-    </w:p>
-    <w:p>
-      <w:r>
-        <w:t>a) Quantas calças (flaire + skinny) foram vendidas? Qual o Faturamento total em calças?</w:t>
-      </w:r>
-    </w:p>
-    <w:p>
-      <w:r>
+      <w:r>
+        <w:rPr>
+          <w:color w:val="000000"/>
+          <w:sz w:val="21"/>
+          <w:szCs w:val="21"/>
+        </w:rPr>
+        <w:t xml:space="preserve"> </w:t>
+      </w:r>
+      <w:proofErr w:type="spellStart"/>
+      <w:r>
+        <w:rPr>
+          <w:color w:val="000000"/>
+          <w:sz w:val="21"/>
+          <w:szCs w:val="21"/>
+        </w:rPr>
+        <w:t>ssh</w:t>
+      </w:r>
+      <w:proofErr w:type="spellEnd"/>
+      <w:r>
+        <w:rPr>
+          <w:color w:val="000000"/>
+          <w:sz w:val="21"/>
+          <w:szCs w:val="21"/>
+        </w:rPr>
+        <w:t xml:space="preserve"> -i "</w:t>
+      </w:r>
+      <w:proofErr w:type="spellStart"/>
+      <w:r>
+        <w:rPr>
+          <w:color w:val="000000"/>
+          <w:sz w:val="21"/>
+          <w:szCs w:val="21"/>
+        </w:rPr>
+        <w:t>shell.pem</w:t>
+      </w:r>
+      <w:proofErr w:type="spellEnd"/>
+      <w:r>
+        <w:rPr>
+          <w:color w:val="000000"/>
+          <w:sz w:val="21"/>
+          <w:szCs w:val="21"/>
+        </w:rPr>
+        <w:t>" ubuntu@ec2-34-202-160-50.compute-1.amazonaws.com</w:t>
+      </w:r>
+      <w:bookmarkStart w:id="0" w:name="_GoBack"/>
+      <w:bookmarkEnd w:id="0"/>
+      <w:r>
+        <w:t>a</w:t>
+      </w:r>
+      <w:proofErr w:type="gramStart"/>
+      <w:r>
+        <w:t>) Quantas</w:t>
+      </w:r>
+      <w:proofErr w:type="gramEnd"/>
+      <w:r>
+        <w:t xml:space="preserve"> calças (flaire + skinny) foram vendidas? Qual o Faturamento total em calças?</w:t>
+      </w:r>
+    </w:p>
+    <w:p>
+      <w:r>
+        <w:rPr>
+          <w:noProof/>
+          <w:lang w:eastAsia="pt-BR"/>
+        </w:rPr>
         <w:drawing>
           <wp:inline distT="0" distB="0" distL="0" distR="0" wp14:anchorId="2347D79E" wp14:editId="16277CB4">
             <wp:extent cx="4667901" cy="2905530"/>
@@ -890,12 +1118,25 @@
     </w:p>
     <w:p>
       <w:r>
+        <w:t>Calças vendidas = 6</w:t>
+      </w:r>
+    </w:p>
+    <w:p>
+      <w:r>
         <w:t>720 + 720 = 1440 de faturamento total em calças.</w:t>
       </w:r>
-    </w:p>
-    <w:p>
-      <w:r>
-        <w:t>b) Qual vendedor obteve maior desempenho de vendas (maior faturamento)? E qual vendedor obteve menor desempenho?</w:t>
+      <w:r>
+        <w:t xml:space="preserve"> </w:t>
+      </w:r>
+    </w:p>
+    <w:p>
+      <w:proofErr w:type="gramStart"/>
+      <w:r>
+        <w:t>b) Qual</w:t>
+      </w:r>
+      <w:proofErr w:type="gramEnd"/>
+      <w:r>
+        <w:t xml:space="preserve"> vendedor obteve maior desempenho de vendas (maior faturamento)? E qual vendedor obteve menor desempenho?</w:t>
       </w:r>
     </w:p>
     <w:p>
@@ -906,6 +1147,10 @@
         </w:rPr>
       </w:pPr>
       <w:r>
+        <w:rPr>
+          <w:noProof/>
+          <w:lang w:eastAsia="pt-BR"/>
+        </w:rPr>
         <w:lastRenderedPageBreak/>
         <w:drawing>
           <wp:inline distT="0" distB="0" distL="0" distR="0" wp14:anchorId="7EAB63F1" wp14:editId="10260BEA">
@@ -953,19 +1198,35 @@
       </w:r>
     </w:p>
     <w:p>
-      <w:r>
-        <w:t>c) Qual faturamento gerado pelo vendedor Pedro?</w:t>
-      </w:r>
-    </w:p>
-    <w:p>
-      <w:r>
-        <w:t>720 + 320 = 1040 de faturamento.</w:t>
+      <w:proofErr w:type="gramStart"/>
+      <w:r>
+        <w:t>c) Qual</w:t>
+      </w:r>
+      <w:proofErr w:type="gramEnd"/>
+      <w:r>
+        <w:t xml:space="preserve"> faturamento gerado pelo vendedor Pedro?</w:t>
+      </w:r>
+    </w:p>
+    <w:p>
+      <w:r>
+        <w:t xml:space="preserve">720 + 320 = </w:t>
+      </w:r>
+      <w:r>
+        <w:t>R$</w:t>
+      </w:r>
+      <w:r>
+        <w:t>1040 de faturamento.</w:t>
       </w:r>
     </w:p>
     <w:p/>
     <w:p>
-      <w:r>
-        <w:t xml:space="preserve">10) Para estudar o desempenho dos vendedores, o gerente de uma loja de vestuário coleta informações sobre o número de peças vendidas por cada vendedor nos últimos 30 dias. Simule a coleta destes dados, conforme as instruções: </w:t>
+      <w:proofErr w:type="gramStart"/>
+      <w:r>
+        <w:t>10) Para</w:t>
+      </w:r>
+      <w:proofErr w:type="gramEnd"/>
+      <w:r>
+        <w:t xml:space="preserve"> estudar o desempenho dos vendedores, o gerente de uma loja de vestuário coleta informações sobre o número de peças vendidas por cada vendedor nos últimos 30 dias. Simule a coleta destes dados, conforme as instruções: </w:t>
       </w:r>
       <w:r>
         <w:t>&lt;a fazer&gt;</w:t>
@@ -973,17 +1234,51 @@
     </w:p>
     <w:p>
       <w:r>
-        <w:t xml:space="preserve">a) Use set.seed(20); </w:t>
-      </w:r>
-    </w:p>
-    <w:p>
-      <w:r>
-        <w:t xml:space="preserve">b) os vendedores são: Ana, Flavia, Pedro e Mariana. Cada vendedor deve apresentar dados referentes às suas vendas para os 30 dias; (Dica: use a função rep() e a cada 4 elementos repita a lista de vendedores; Faça o vetor dias ter tamanho 30*4); </w:t>
-      </w:r>
-    </w:p>
-    <w:p>
-      <w:r>
-        <w:t>c) os produtos comercializados são: calçaFlaire, calçaSkinny, vestido, blusa, manta, saia, casaco, meia; as vendas devem variar entre 0 e 5 unidades diárias;</w:t>
+        <w:t xml:space="preserve">a) Use </w:t>
+      </w:r>
+      <w:proofErr w:type="spellStart"/>
+      <w:proofErr w:type="gramStart"/>
+      <w:r>
+        <w:t>set.seed</w:t>
+      </w:r>
+      <w:proofErr w:type="spellEnd"/>
+      <w:proofErr w:type="gramEnd"/>
+      <w:r>
+        <w:t xml:space="preserve">(20); </w:t>
+      </w:r>
+    </w:p>
+    <w:p>
+      <w:r>
+        <w:t xml:space="preserve">b) os vendedores são: Ana, Flavia, Pedro e Mariana. Cada vendedor deve apresentar dados referentes às suas vendas para os 30 dias; (Dica: use a função </w:t>
+      </w:r>
+      <w:proofErr w:type="gramStart"/>
+      <w:r>
+        <w:t>rep(</w:t>
+      </w:r>
+      <w:proofErr w:type="gramEnd"/>
+      <w:r>
+        <w:t xml:space="preserve">) e a cada 4 elementos repita a lista de vendedores; Faça o vetor dias ter tamanho 30*4); </w:t>
+      </w:r>
+    </w:p>
+    <w:p>
+      <w:r>
+        <w:t xml:space="preserve">c) os produtos comercializados são: </w:t>
+      </w:r>
+      <w:proofErr w:type="spellStart"/>
+      <w:r>
+        <w:t>calçaFlaire</w:t>
+      </w:r>
+      <w:proofErr w:type="spellEnd"/>
+      <w:r>
+        <w:t xml:space="preserve">, </w:t>
+      </w:r>
+      <w:proofErr w:type="spellStart"/>
+      <w:r>
+        <w:t>calçaSkinny</w:t>
+      </w:r>
+      <w:proofErr w:type="spellEnd"/>
+      <w:r>
+        <w:t>, vestido, blusa, manta, saia, casaco, meia; as vendas devem variar entre 0 e 5 unidades diárias;</w:t>
       </w:r>
     </w:p>
     <w:p>
@@ -992,14 +1287,27 @@
       </w:r>
     </w:p>
     <w:p>
+      <w:proofErr w:type="gramStart"/>
       <w:r>
         <w:lastRenderedPageBreak/>
-        <w:t xml:space="preserve">11) Crie as seguintes funções: </w:t>
-      </w:r>
-    </w:p>
-    <w:p>
-      <w:r>
-        <w:t>Dado um vetor, retorna um novo vetor de somas acumuladas a cada posição. Exemplo: Entrada: x &lt;- c(1,3,8,2,1,3) ; Saída: 1, 4, 12, 14, 15, 18.</w:t>
+        <w:t>11) Crie</w:t>
+      </w:r>
+      <w:proofErr w:type="gramEnd"/>
+      <w:r>
+        <w:t xml:space="preserve"> as seguintes funções: </w:t>
+      </w:r>
+    </w:p>
+    <w:p>
+      <w:r>
+        <w:t xml:space="preserve">Dado um vetor, retorna um novo vetor de somas acumuladas a cada posição. Exemplo: Entrada: x &lt;- </w:t>
+      </w:r>
+      <w:proofErr w:type="gramStart"/>
+      <w:r>
+        <w:t>c(</w:t>
+      </w:r>
+      <w:proofErr w:type="gramEnd"/>
+      <w:r>
+        <w:t>1,3,8,2,1,3) ; Saída: 1, 4, 12, 14, 15, 18.</w:t>
       </w:r>
       <w:r>
         <w:t xml:space="preserve"> </w:t>
@@ -1007,6 +1315,10 @@
     </w:p>
     <w:p>
       <w:r>
+        <w:rPr>
+          <w:noProof/>
+          <w:lang w:eastAsia="pt-BR"/>
+        </w:rPr>
         <w:drawing>
           <wp:inline distT="0" distB="0" distL="0" distR="0" wp14:anchorId="44D759BA" wp14:editId="149A1DD9">
             <wp:extent cx="1638529" cy="1686160"/>
@@ -1046,15 +1358,58 @@
     </w:p>
     <w:p>
       <w:r>
-        <w:t>12) Projetinho: Dada a base de dados de temperatura das cidades do mundo, com o arquivo em csv, aplique técnicas de ETL e sumarizações para criar uma nova tabela que apresente a média do último ano de coleta das temperaturas de cada cidade. Utilize as ferramentas que você domina. Feito isso, apresente um gráfico das cidades que tem as 5 maiores temperatura mundiais. Avalie se vc precisa tratar os dados, limpar, excluir, para que surjam novas tabelas, mais reduzidas, de modo a facilitar os insights. Mostre com prints de tela todas fases do projetinho.</w:t>
-      </w:r>
-      <w:r>
-        <w:t xml:space="preserve"> &lt;a fazer&gt;</w:t>
+        <w:t xml:space="preserve">12) Projetinho: Dada a base de dados de temperatura das cidades do mundo, com o arquivo em </w:t>
+      </w:r>
+      <w:proofErr w:type="spellStart"/>
+      <w:r>
+        <w:t>csv</w:t>
+      </w:r>
+      <w:proofErr w:type="spellEnd"/>
+      <w:r>
+        <w:t xml:space="preserve">, aplique técnicas de ETL e sumarizações para criar uma nova tabela que apresente a média do último ano de coleta das temperaturas de cada cidade. Utilize as ferramentas que você domina. Feito isso, apresente um gráfico das cidades que tem as 5 </w:t>
+      </w:r>
+      <w:proofErr w:type="gramStart"/>
+      <w:r>
+        <w:t>maiores temperatura</w:t>
+      </w:r>
+      <w:proofErr w:type="gramEnd"/>
+      <w:r>
+        <w:t xml:space="preserve"> mundiais. Avalie se </w:t>
+      </w:r>
+      <w:proofErr w:type="spellStart"/>
+      <w:r>
+        <w:t>vc</w:t>
+      </w:r>
+      <w:proofErr w:type="spellEnd"/>
+      <w:r>
+        <w:t xml:space="preserve"> precisa tratar os dados, limpar, excluir, para que surjam novas tabelas, mais reduzidas, de modo a facilitar os insights. Mostre com </w:t>
+      </w:r>
+      <w:proofErr w:type="spellStart"/>
+      <w:r>
+        <w:t>prints</w:t>
+      </w:r>
+      <w:proofErr w:type="spellEnd"/>
+      <w:r>
+        <w:t xml:space="preserve"> de tela todas fases do projetinho. &lt;</w:t>
+      </w:r>
+      <w:proofErr w:type="gramStart"/>
+      <w:r>
+        <w:t>a</w:t>
+      </w:r>
+      <w:proofErr w:type="gramEnd"/>
+      <w:r>
+        <w:t xml:space="preserve"> fazer&gt;</w:t>
       </w:r>
     </w:p>
     <w:sectPr>
       <w:pgSz w:w="11906" w:h="16838"/>
       <w:pgMar w:top="1417" w:right="1701" w:bottom="1417" w:left="1701" w:header="708" w:footer="708" w:gutter="0"/>
+      <w:pgBorders w:offsetFrom="page">
+        <w:top w:val="single" w:sz="4" w:space="24" w:color="auto" w:shadow="1"/>
+        <w:left w:val="single" w:sz="4" w:space="24" w:color="auto" w:shadow="1"/>
+        <w:bottom w:val="single" w:sz="4" w:space="24" w:color="auto" w:shadow="1"/>
+        <w:right w:val="single" w:sz="4" w:space="24" w:color="auto" w:shadow="1"/>
+      </w:pgBorders>
       <w:cols w:space="708"/>
       <w:docGrid w:linePitch="360"/>
     </w:sectPr>
@@ -1063,7 +1418,7 @@
 </file>
 
 <file path=word/styles.xml><?xml version="1.0" encoding="utf-8"?>
-<w:styles xmlns:mc="http://schemas.openxmlformats.org/markup-compatibility/2006" xmlns:r="http://schemas.openxmlformats.org/officeDocument/2006/relationships" xmlns:w="http://schemas.openxmlformats.org/wordprocessingml/2006/main" xmlns:w14="http://schemas.microsoft.com/office/word/2010/wordml" xmlns:w15="http://schemas.microsoft.com/office/word/2012/wordml" xmlns:w16cex="http://schemas.microsoft.com/office/word/2018/wordml/cex" xmlns:w16cid="http://schemas.microsoft.com/office/word/2016/wordml/cid" xmlns:w16="http://schemas.microsoft.com/office/word/2018/wordml" xmlns:w16sdtdh="http://schemas.microsoft.com/office/word/2020/wordml/sdtdatahash" xmlns:w16se="http://schemas.microsoft.com/office/word/2015/wordml/symex" mc:Ignorable="w14 w15 w16se w16cid w16 w16cex w16sdtdh">
+<w:styles xmlns:mc="http://schemas.openxmlformats.org/markup-compatibility/2006" xmlns:r="http://schemas.openxmlformats.org/officeDocument/2006/relationships" xmlns:w="http://schemas.openxmlformats.org/wordprocessingml/2006/main" xmlns:w14="http://schemas.microsoft.com/office/word/2010/wordml" xmlns:w15="http://schemas.microsoft.com/office/word/2012/wordml" xmlns:w16se="http://schemas.microsoft.com/office/word/2015/wordml/symex" mc:Ignorable="w14 w15 w16se">
   <w:docDefaults>
     <w:rPrDefault>
       <w:rPr>
@@ -1079,7 +1434,7 @@
       </w:pPr>
     </w:pPrDefault>
   </w:docDefaults>
-  <w:latentStyles w:defLockedState="0" w:defUIPriority="99" w:defSemiHidden="0" w:defUnhideWhenUsed="0" w:defQFormat="0" w:count="376">
+  <w:latentStyles w:defLockedState="0" w:defUIPriority="99" w:defSemiHidden="0" w:defUnhideWhenUsed="0" w:defQFormat="0" w:count="371">
     <w:lsdException w:name="Normal" w:uiPriority="0" w:qFormat="1"/>
     <w:lsdException w:name="heading 1" w:uiPriority="9" w:qFormat="1"/>
     <w:lsdException w:name="heading 2" w:semiHidden="1" w:uiPriority="9" w:unhideWhenUsed="1" w:qFormat="1"/>
@@ -1451,23 +1806,18 @@
     <w:lsdException w:name="List Table 5 Dark Accent 6" w:uiPriority="50"/>
     <w:lsdException w:name="List Table 6 Colorful Accent 6" w:uiPriority="51"/>
     <w:lsdException w:name="List Table 7 Colorful Accent 6" w:uiPriority="52"/>
-    <w:lsdException w:name="Mention" w:semiHidden="1" w:unhideWhenUsed="1"/>
-    <w:lsdException w:name="Smart Hyperlink" w:semiHidden="1" w:unhideWhenUsed="1"/>
-    <w:lsdException w:name="Hashtag" w:semiHidden="1" w:unhideWhenUsed="1"/>
-    <w:lsdException w:name="Unresolved Mention" w:semiHidden="1" w:unhideWhenUsed="1"/>
-    <w:lsdException w:name="Smart Link" w:semiHidden="1" w:unhideWhenUsed="1"/>
   </w:latentStyles>
   <w:style w:type="paragraph" w:default="1" w:styleId="Normal">
     <w:name w:val="Normal"/>
     <w:qFormat/>
   </w:style>
-  <w:style w:type="character" w:default="1" w:styleId="DefaultParagraphFont">
+  <w:style w:type="character" w:default="1" w:styleId="Fontepargpadro">
     <w:name w:val="Default Paragraph Font"/>
     <w:uiPriority w:val="1"/>
     <w:semiHidden/>
     <w:unhideWhenUsed/>
   </w:style>
-  <w:style w:type="table" w:default="1" w:styleId="TableNormal">
+  <w:style w:type="table" w:default="1" w:styleId="Tabelanormal">
     <w:name w:val="Normal Table"/>
     <w:uiPriority w:val="99"/>
     <w:semiHidden/>
@@ -1482,7 +1832,7 @@
       </w:tblCellMar>
     </w:tblPr>
   </w:style>
-  <w:style w:type="numbering" w:default="1" w:styleId="NoList">
+  <w:style w:type="numbering" w:default="1" w:styleId="Semlista">
     <w:name w:val="No List"/>
     <w:uiPriority w:val="99"/>
     <w:semiHidden/>

</xml_diff>

<commit_message>
Atualizando as atividades de socioemocional
</commit_message>
<xml_diff>
--- a/Cálculo/Cálculo.docx
+++ b/Cálculo/Cálculo.docx
@@ -405,6 +405,9 @@
     </w:p>
     <w:p>
       <w:r>
+        <w:rPr>
+          <w:noProof/>
+        </w:rPr>
         <w:drawing>
           <wp:inline distT="0" distB="0" distL="0" distR="0" wp14:anchorId="1B41A41A" wp14:editId="18B90AE3">
             <wp:extent cx="5400040" cy="3649345"/>
@@ -444,6 +447,9 @@
     </w:p>
     <w:p>
       <w:r>
+        <w:rPr>
+          <w:noProof/>
+        </w:rPr>
         <w:lastRenderedPageBreak/>
         <w:drawing>
           <wp:inline distT="0" distB="0" distL="0" distR="0" wp14:anchorId="4DF3FAB2" wp14:editId="6BF0A1C0">
@@ -488,20 +494,102 @@
         <w:t>4) Crie o seguinte código em R: Dados dois valores, retorna o maior entre eles. Obs.: Insira mensagens de aviso para o usuário caso o valor que ele insira não seja numérico.</w:t>
       </w:r>
       <w:r>
-        <w:t xml:space="preserve"> &lt;a fazer&gt;</w:t>
+        <w:t xml:space="preserve"> </w:t>
+      </w:r>
+    </w:p>
+    <w:p>
+      <w:r>
+        <w:t xml:space="preserve"> </w:t>
+      </w:r>
+      <w:r>
+        <w:drawing>
+          <wp:inline distT="0" distB="0" distL="0" distR="0" wp14:anchorId="52B57EC1" wp14:editId="17CCA668">
+            <wp:extent cx="5249008" cy="3677163"/>
+            <wp:effectExtent l="0" t="0" r="8890" b="0"/>
+            <wp:docPr id="255464482" name="Picture 1" descr="A computer screen shot of a code&#10;&#10;Description automatically generated"/>
+            <wp:cNvGraphicFramePr>
+              <a:graphicFrameLocks xmlns:a="http://schemas.openxmlformats.org/drawingml/2006/main" noChangeAspect="1"/>
+            </wp:cNvGraphicFramePr>
+            <a:graphic xmlns:a="http://schemas.openxmlformats.org/drawingml/2006/main">
+              <a:graphicData uri="http://schemas.openxmlformats.org/drawingml/2006/picture">
+                <pic:pic xmlns:pic="http://schemas.openxmlformats.org/drawingml/2006/picture">
+                  <pic:nvPicPr>
+                    <pic:cNvPr id="255464482" name="Picture 1" descr="A computer screen shot of a code&#10;&#10;Description automatically generated"/>
+                    <pic:cNvPicPr/>
+                  </pic:nvPicPr>
+                  <pic:blipFill>
+                    <a:blip r:embed="rId11"/>
+                    <a:stretch>
+                      <a:fillRect/>
+                    </a:stretch>
+                  </pic:blipFill>
+                  <pic:spPr>
+                    <a:xfrm>
+                      <a:off x="0" y="0"/>
+                      <a:ext cx="5249008" cy="3677163"/>
+                    </a:xfrm>
+                    <a:prstGeom prst="rect">
+                      <a:avLst/>
+                    </a:prstGeom>
+                  </pic:spPr>
+                </pic:pic>
+              </a:graphicData>
+            </a:graphic>
+          </wp:inline>
+        </w:drawing>
       </w:r>
     </w:p>
     <w:p/>
     <w:p>
       <w:r>
-        <w:t xml:space="preserve">5) </w:t>
-      </w:r>
-      <w:r>
-        <w:t>Utilizando seed =10, crie um vetor de valores numéricos com o seguinte código: set.seed(seed) vetorNumerico &lt;- sample(x = 1:25, size = 800, replace = TRUE) Calcule a frequência em que cada número aparece.</w:t>
-      </w:r>
-    </w:p>
-    <w:p>
-      <w:r>
+        <w:lastRenderedPageBreak/>
+        <w:drawing>
+          <wp:inline distT="0" distB="0" distL="0" distR="0" wp14:anchorId="6ADC4A9C" wp14:editId="20274221">
+            <wp:extent cx="4991797" cy="4734586"/>
+            <wp:effectExtent l="0" t="0" r="0" b="8890"/>
+            <wp:docPr id="397500729" name="Picture 1" descr="A computer screen shot of a program&#10;&#10;Description automatically generated"/>
+            <wp:cNvGraphicFramePr>
+              <a:graphicFrameLocks xmlns:a="http://schemas.openxmlformats.org/drawingml/2006/main" noChangeAspect="1"/>
+            </wp:cNvGraphicFramePr>
+            <a:graphic xmlns:a="http://schemas.openxmlformats.org/drawingml/2006/main">
+              <a:graphicData uri="http://schemas.openxmlformats.org/drawingml/2006/picture">
+                <pic:pic xmlns:pic="http://schemas.openxmlformats.org/drawingml/2006/picture">
+                  <pic:nvPicPr>
+                    <pic:cNvPr id="397500729" name="Picture 1" descr="A computer screen shot of a program&#10;&#10;Description automatically generated"/>
+                    <pic:cNvPicPr/>
+                  </pic:nvPicPr>
+                  <pic:blipFill>
+                    <a:blip r:embed="rId12"/>
+                    <a:stretch>
+                      <a:fillRect/>
+                    </a:stretch>
+                  </pic:blipFill>
+                  <pic:spPr>
+                    <a:xfrm>
+                      <a:off x="0" y="0"/>
+                      <a:ext cx="4991797" cy="4734586"/>
+                    </a:xfrm>
+                    <a:prstGeom prst="rect">
+                      <a:avLst/>
+                    </a:prstGeom>
+                  </pic:spPr>
+                </pic:pic>
+              </a:graphicData>
+            </a:graphic>
+          </wp:inline>
+        </w:drawing>
+      </w:r>
+    </w:p>
+    <w:p>
+      <w:r>
+        <w:t>5) Utilizando seed =10, crie um vetor de valores numéricos com o seguinte código: set.seed(seed) vetorNumerico &lt;- sample(x = 1:25, size = 800, replace = TRUE) Calcule a frequência em que cada número aparece.</w:t>
+      </w:r>
+    </w:p>
+    <w:p>
+      <w:r>
+        <w:rPr>
+          <w:noProof/>
+        </w:rPr>
         <w:drawing>
           <wp:inline distT="0" distB="0" distL="0" distR="0" wp14:anchorId="43630B86" wp14:editId="3617CF59">
             <wp:extent cx="5400040" cy="837565"/>
@@ -518,7 +606,7 @@
                     <pic:cNvPicPr/>
                   </pic:nvPicPr>
                   <pic:blipFill>
-                    <a:blip r:embed="rId11"/>
+                    <a:blip r:embed="rId13"/>
                     <a:stretch>
                       <a:fillRect/>
                     </a:stretch>
@@ -542,22 +630,19 @@
     <w:p/>
     <w:p>
       <w:r>
-        <w:t xml:space="preserve">6) </w:t>
-      </w:r>
-      <w:r>
-        <w:t>Para estudar o comportamento das vendas, um administrador coleta informações sobre o número de itens vendidos nos últimos 30 dias. Simule a coleta destes dados, onde as vendas variem entre 28 e 52 unidades. Use set.seed(50), de forma que possamos reproduzir os resultados dos chamados de Geradores de Números Aleatórios. Estes são, na verdade, Pseudo-Aleatórios porque são totalmente algorítmicos: dada a mesma semente, você obtém a mesma sequência.</w:t>
-      </w:r>
-    </w:p>
-    <w:p>
-      <w:r>
-        <w:t xml:space="preserve">a) </w:t>
-      </w:r>
-      <w:r>
-        <w:t>Plote um gráfico de dispersão da quantidade de vendas por dia.</w:t>
-      </w:r>
-    </w:p>
-    <w:p>
-      <w:r>
+        <w:t>6) Para estudar o comportamento das vendas, um administrador coleta informações sobre o número de itens vendidos nos últimos 30 dias. Simule a coleta destes dados, onde as vendas variem entre 28 e 52 unidades. Use set.seed(50), de forma que possamos reproduzir os resultados dos chamados de Geradores de Números Aleatórios. Estes são, na verdade, Pseudo-Aleatórios porque são totalmente algorítmicos: dada a mesma semente, você obtém a mesma sequência.</w:t>
+      </w:r>
+    </w:p>
+    <w:p>
+      <w:r>
+        <w:t>a) Plote um gráfico de dispersão da quantidade de vendas por dia.</w:t>
+      </w:r>
+    </w:p>
+    <w:p>
+      <w:r>
+        <w:rPr>
+          <w:noProof/>
+        </w:rPr>
         <w:lastRenderedPageBreak/>
         <w:drawing>
           <wp:anchor distT="0" distB="0" distL="114300" distR="114300" simplePos="0" relativeHeight="251658240" behindDoc="0" locked="0" layoutInCell="1" allowOverlap="1" wp14:anchorId="0C697654" wp14:editId="4D746D13">
@@ -583,7 +668,7 @@
                     <pic:cNvPicPr/>
                   </pic:nvPicPr>
                   <pic:blipFill>
-                    <a:blip r:embed="rId12">
+                    <a:blip r:embed="rId14">
                       <a:extLst>
                         <a:ext uri="{28A0092B-C50C-407E-A947-70E740481C1C}">
                           <a14:useLocalDpi xmlns:a14="http://schemas.microsoft.com/office/drawing/2010/main" val="0"/>
@@ -622,6 +707,9 @@
     </w:p>
     <w:p>
       <w:r>
+        <w:rPr>
+          <w:noProof/>
+        </w:rPr>
         <w:drawing>
           <wp:inline distT="0" distB="0" distL="0" distR="0" wp14:anchorId="3BA48E2D" wp14:editId="32EF3049">
             <wp:extent cx="3591426" cy="447737"/>
@@ -638,7 +726,7 @@
                     <pic:cNvPicPr/>
                   </pic:nvPicPr>
                   <pic:blipFill>
-                    <a:blip r:embed="rId13"/>
+                    <a:blip r:embed="rId15"/>
                     <a:stretch>
                       <a:fillRect/>
                     </a:stretch>
@@ -666,6 +754,9 @@
     </w:p>
     <w:p>
       <w:r>
+        <w:rPr>
+          <w:noProof/>
+        </w:rPr>
         <w:drawing>
           <wp:inline distT="0" distB="0" distL="0" distR="0" wp14:anchorId="4FB288B2" wp14:editId="0F32F52D">
             <wp:extent cx="2667372" cy="457264"/>
@@ -682,7 +773,7 @@
                     <pic:cNvPicPr/>
                   </pic:nvPicPr>
                   <pic:blipFill>
-                    <a:blip r:embed="rId14"/>
+                    <a:blip r:embed="rId16"/>
                     <a:stretch>
                       <a:fillRect/>
                     </a:stretch>
@@ -710,6 +801,9 @@
     </w:p>
     <w:p>
       <w:r>
+        <w:rPr>
+          <w:noProof/>
+        </w:rPr>
         <w:lastRenderedPageBreak/>
         <w:drawing>
           <wp:inline distT="0" distB="0" distL="0" distR="0" wp14:anchorId="6BFE59A9" wp14:editId="17C29724">
@@ -727,7 +821,7 @@
                     <pic:cNvPicPr/>
                   </pic:nvPicPr>
                   <pic:blipFill>
-                    <a:blip r:embed="rId15"/>
+                    <a:blip r:embed="rId17"/>
                     <a:stretch>
                       <a:fillRect/>
                     </a:stretch>
@@ -758,6 +852,9 @@
     </w:p>
     <w:p>
       <w:r>
+        <w:rPr>
+          <w:noProof/>
+        </w:rPr>
         <w:drawing>
           <wp:inline distT="0" distB="0" distL="0" distR="0" wp14:anchorId="0039FBCD" wp14:editId="4B7DA9B5">
             <wp:extent cx="3734321" cy="2591162"/>
@@ -774,7 +871,7 @@
                     <pic:cNvPicPr/>
                   </pic:nvPicPr>
                   <pic:blipFill>
-                    <a:blip r:embed="rId16"/>
+                    <a:blip r:embed="rId18"/>
                     <a:stretch>
                       <a:fillRect/>
                     </a:stretch>
@@ -802,6 +899,9 @@
     </w:p>
     <w:p>
       <w:r>
+        <w:rPr>
+          <w:noProof/>
+        </w:rPr>
         <w:drawing>
           <wp:inline distT="0" distB="0" distL="0" distR="0" wp14:anchorId="4AD2E81B" wp14:editId="181F3717">
             <wp:extent cx="4067743" cy="819264"/>
@@ -818,7 +918,7 @@
                     <pic:cNvPicPr/>
                   </pic:nvPicPr>
                   <pic:blipFill>
-                    <a:blip r:embed="rId17"/>
+                    <a:blip r:embed="rId19"/>
                     <a:stretch>
                       <a:fillRect/>
                     </a:stretch>
@@ -851,6 +951,9 @@
     </w:p>
     <w:p>
       <w:r>
+        <w:rPr>
+          <w:noProof/>
+        </w:rPr>
         <w:drawing>
           <wp:inline distT="0" distB="0" distL="0" distR="0" wp14:anchorId="2347D79E" wp14:editId="16277CB4">
             <wp:extent cx="4667901" cy="2905530"/>
@@ -867,7 +970,7 @@
                     <pic:cNvPicPr/>
                   </pic:nvPicPr>
                   <pic:blipFill>
-                    <a:blip r:embed="rId18"/>
+                    <a:blip r:embed="rId20"/>
                     <a:stretch>
                       <a:fillRect/>
                     </a:stretch>
@@ -906,6 +1009,9 @@
         </w:rPr>
       </w:pPr>
       <w:r>
+        <w:rPr>
+          <w:noProof/>
+        </w:rPr>
         <w:lastRenderedPageBreak/>
         <w:drawing>
           <wp:inline distT="0" distB="0" distL="0" distR="0" wp14:anchorId="7EAB63F1" wp14:editId="10260BEA">
@@ -923,7 +1029,7 @@
                     <pic:cNvPicPr/>
                   </pic:nvPicPr>
                   <pic:blipFill>
-                    <a:blip r:embed="rId18"/>
+                    <a:blip r:embed="rId20"/>
                     <a:stretch>
                       <a:fillRect/>
                     </a:stretch>
@@ -968,7 +1074,7 @@
         <w:t xml:space="preserve">10) Para estudar o desempenho dos vendedores, o gerente de uma loja de vestuário coleta informações sobre o número de peças vendidas por cada vendedor nos últimos 30 dias. Simule a coleta destes dados, conforme as instruções: </w:t>
       </w:r>
       <w:r>
-        <w:t>&lt;a fazer&gt;</w:t>
+        <w:t xml:space="preserve"> </w:t>
       </w:r>
     </w:p>
     <w:p>
@@ -984,6 +1090,46 @@
     <w:p>
       <w:r>
         <w:t>c) os produtos comercializados são: calçaFlaire, calçaSkinny, vestido, blusa, manta, saia, casaco, meia; as vendas devem variar entre 0 e 5 unidades diárias;</w:t>
+      </w:r>
+    </w:p>
+    <w:p>
+      <w:r>
+        <w:lastRenderedPageBreak/>
+        <w:drawing>
+          <wp:inline distT="0" distB="0" distL="0" distR="0" wp14:anchorId="52D16386" wp14:editId="51CF79ED">
+            <wp:extent cx="5400040" cy="3870325"/>
+            <wp:effectExtent l="0" t="0" r="0" b="0"/>
+            <wp:docPr id="880245906" name="Picture 1" descr="A screen shot of a computer program&#10;&#10;Description automatically generated"/>
+            <wp:cNvGraphicFramePr>
+              <a:graphicFrameLocks xmlns:a="http://schemas.openxmlformats.org/drawingml/2006/main" noChangeAspect="1"/>
+            </wp:cNvGraphicFramePr>
+            <a:graphic xmlns:a="http://schemas.openxmlformats.org/drawingml/2006/main">
+              <a:graphicData uri="http://schemas.openxmlformats.org/drawingml/2006/picture">
+                <pic:pic xmlns:pic="http://schemas.openxmlformats.org/drawingml/2006/picture">
+                  <pic:nvPicPr>
+                    <pic:cNvPr id="880245906" name="Picture 1" descr="A screen shot of a computer program&#10;&#10;Description automatically generated"/>
+                    <pic:cNvPicPr/>
+                  </pic:nvPicPr>
+                  <pic:blipFill>
+                    <a:blip r:embed="rId21"/>
+                    <a:stretch>
+                      <a:fillRect/>
+                    </a:stretch>
+                  </pic:blipFill>
+                  <pic:spPr>
+                    <a:xfrm>
+                      <a:off x="0" y="0"/>
+                      <a:ext cx="5400040" cy="3870325"/>
+                    </a:xfrm>
+                    <a:prstGeom prst="rect">
+                      <a:avLst/>
+                    </a:prstGeom>
+                  </pic:spPr>
+                </pic:pic>
+              </a:graphicData>
+            </a:graphic>
+          </wp:inline>
+        </w:drawing>
       </w:r>
     </w:p>
     <w:p>
@@ -1007,6 +1153,9 @@
     </w:p>
     <w:p>
       <w:r>
+        <w:rPr>
+          <w:noProof/>
+        </w:rPr>
         <w:drawing>
           <wp:inline distT="0" distB="0" distL="0" distR="0" wp14:anchorId="44D759BA" wp14:editId="149A1DD9">
             <wp:extent cx="1638529" cy="1686160"/>
@@ -1023,7 +1172,7 @@
                     <pic:cNvPicPr/>
                   </pic:nvPicPr>
                   <pic:blipFill>
-                    <a:blip r:embed="rId19"/>
+                    <a:blip r:embed="rId22"/>
                     <a:stretch>
                       <a:fillRect/>
                     </a:stretch>
@@ -1044,12 +1193,53 @@
         </w:drawing>
       </w:r>
     </w:p>
-    <w:p>
-      <w:r>
-        <w:t>12) Projetinho: Dada a base de dados de temperatura das cidades do mundo, com o arquivo em csv, aplique técnicas de ETL e sumarizações para criar uma nova tabela que apresente a média do último ano de coleta das temperaturas de cada cidade. Utilize as ferramentas que você domina. Feito isso, apresente um gráfico das cidades que tem as 5 maiores temperatura mundiais. Avalie se vc precisa tratar os dados, limpar, excluir, para que surjam novas tabelas, mais reduzidas, de modo a facilitar os insights. Mostre com prints de tela todas fases do projetinho.</w:t>
-      </w:r>
-      <w:r>
-        <w:t xml:space="preserve"> &lt;a fazer&gt;</w:t>
+    <w:p/>
+    <w:p>
+      <w:r>
+        <w:t xml:space="preserve">12) Projetinho: Dada a base de dados de temperatura das cidades do mundo, com o arquivo em csv, aplique técnicas de ETL e sumarizações para criar uma nova tabela que apresente a média do último ano de coleta das temperaturas de cada cidade. Utilize as ferramentas que você domina. Feito isso, apresente um gráfico das cidades que tem as 5 maiores temperatura mundiais. Avalie se vc precisa tratar os dados, limpar, excluir, para que surjam novas tabelas, mais reduzidas, de modo a facilitar os insights. Mostre com prints de tela todas fases do projetinho. </w:t>
+      </w:r>
+    </w:p>
+    <w:p>
+      <w:r>
+        <w:lastRenderedPageBreak/>
+        <w:drawing>
+          <wp:inline distT="0" distB="0" distL="0" distR="0" wp14:anchorId="06D39C17" wp14:editId="30EAD151">
+            <wp:extent cx="5400040" cy="6670675"/>
+            <wp:effectExtent l="0" t="0" r="0" b="0"/>
+            <wp:docPr id="2089751902" name="Picture 1" descr="A screenshot of a computer&#10;&#10;Description automatically generated"/>
+            <wp:cNvGraphicFramePr>
+              <a:graphicFrameLocks xmlns:a="http://schemas.openxmlformats.org/drawingml/2006/main" noChangeAspect="1"/>
+            </wp:cNvGraphicFramePr>
+            <a:graphic xmlns:a="http://schemas.openxmlformats.org/drawingml/2006/main">
+              <a:graphicData uri="http://schemas.openxmlformats.org/drawingml/2006/picture">
+                <pic:pic xmlns:pic="http://schemas.openxmlformats.org/drawingml/2006/picture">
+                  <pic:nvPicPr>
+                    <pic:cNvPr id="2089751902" name="Picture 1" descr="A screenshot of a computer&#10;&#10;Description automatically generated"/>
+                    <pic:cNvPicPr/>
+                  </pic:nvPicPr>
+                  <pic:blipFill>
+                    <a:blip r:embed="rId23"/>
+                    <a:stretch>
+                      <a:fillRect/>
+                    </a:stretch>
+                  </pic:blipFill>
+                  <pic:spPr>
+                    <a:xfrm>
+                      <a:off x="0" y="0"/>
+                      <a:ext cx="5400040" cy="6670675"/>
+                    </a:xfrm>
+                    <a:prstGeom prst="rect">
+                      <a:avLst/>
+                    </a:prstGeom>
+                  </pic:spPr>
+                </pic:pic>
+              </a:graphicData>
+            </a:graphic>
+          </wp:inline>
+        </w:drawing>
+      </w:r>
+      <w:r>
+        <w:t xml:space="preserve"> </w:t>
       </w:r>
     </w:p>
     <w:sectPr>

</xml_diff>